<commit_message>
Update Individual Report pabespnar
</commit_message>
<xml_diff>
--- a/reports/IndividualReport - pabespnar - Student 5.docx
+++ b/reports/IndividualReport - pabespnar - Student 5.docx
@@ -358,12 +358,14 @@
                   </w:rPr>
                   <w:t xml:space="preserve"> </w:t>
                 </w:r>
+                <w:proofErr w:type="spellStart"/>
                 <w:r>
                   <w:rPr>
                     <w:rFonts w:asciiTheme="majorHAnsi" w:hAnsiTheme="majorHAnsi" w:cstheme="majorHAnsi"/>
                   </w:rPr>
                   <w:t>pabespnar</w:t>
                 </w:r>
+                <w:proofErr w:type="spellEnd"/>
                 <w:r>
                   <w:rPr>
                     <w:rFonts w:asciiTheme="majorHAnsi" w:hAnsiTheme="majorHAnsi" w:cstheme="majorHAnsi"/>
@@ -2803,7 +2805,13 @@
         </w:sdtPr>
         <w:sdtContent>
           <w:r>
-            <w:t xml:space="preserve">    </w:t>
+            <w:t xml:space="preserve">  </w:t>
+          </w:r>
+          <w:r>
+            <w:t>X</w:t>
+          </w:r>
+          <w:r>
+            <w:t xml:space="preserve">  </w:t>
           </w:r>
         </w:sdtContent>
       </w:sdt>
@@ -2849,7 +2857,13 @@
         </w:sdtPr>
         <w:sdtContent>
           <w:r>
-            <w:t xml:space="preserve">    </w:t>
+            <w:t xml:space="preserve">  </w:t>
+          </w:r>
+          <w:r>
+            <w:t>X</w:t>
+          </w:r>
+          <w:r>
+            <w:t xml:space="preserve">  </w:t>
           </w:r>
         </w:sdtContent>
       </w:sdt>
@@ -6101,6 +6115,7 @@
   </w:compat>
   <w:rsids>
     <w:rsidRoot w:val="00E73661"/>
+    <w:rsid w:val="00285F47"/>
     <w:rsid w:val="007032D3"/>
     <w:rsid w:val="00AD1F16"/>
     <w:rsid w:val="00D95C3A"/>

</xml_diff>